<commit_message>
Various updates for handling Letter Templates better
There is now a management command for auto-generating these from files on disk

Handling missing templates better -- a proper error message, instead of PackageNotFound
</commit_message>
<xml_diff>
--- a/letter_templates/default.docx
+++ b/letter_templates/default.docx
@@ -1142,14 +1142,7 @@
           <w:rFonts w:ascii="Arial" w:eastAsia="Arial" w:hAnsi="Arial" w:cs="Arial"/>
           <w:sz w:val="20"/>
         </w:rPr>
-        <w:t>h</w:t>
-      </w:r>
-      <w:r>
-        <w:rPr>
-          <w:rFonts w:ascii="Arial" w:eastAsia="Arial" w:hAnsi="Arial" w:cs="Arial"/>
-          <w:sz w:val="20"/>
-        </w:rPr>
-        <w:t xml:space="preserve">as no objection to this frequency assignment provided the special conditions are met. </w:t>
+        <w:t xml:space="preserve">has no objection to this frequency assignment provided the special conditions are met. </w:t>
       </w:r>
     </w:p>
     <w:p>
@@ -1209,16 +1202,7 @@
           <w:sz w:val="20"/>
           <w:u w:val="single" w:color="000000"/>
         </w:rPr>
-        <w:t xml:space="preserve">Special Condition: </w:t>
-      </w:r>
-      <w:r>
-        <w:rPr>
-          <w:rFonts w:ascii="Arial" w:eastAsia="Arial" w:hAnsi="Arial" w:cs="Arial"/>
-          <w:b/>
-          <w:sz w:val="20"/>
-          <w:u w:val="single" w:color="000000"/>
-        </w:rPr>
-        <w:t>{{ facility.site_name }}</w:t>
+        <w:t>Special Condition: {{ facility.site_name }}</w:t>
       </w:r>
       <w:r>
         <w:rPr>
@@ -1266,14 +1250,7 @@
           <w:rFonts w:ascii="Arial" w:eastAsia="Arial" w:hAnsi="Arial" w:cs="Arial"/>
           <w:sz w:val="20"/>
         </w:rPr>
-        <w:t xml:space="preserve">The National Radio Astronomy Observatory (NRAO), Green Bank, WV, objects unless the Applicant's license is restricted to an Effective Radiated Power (ERP) of {{ </w:t>
-      </w:r>
-      <w:r>
-        <w:rPr>
-          <w:rFonts w:ascii="Arial" w:eastAsia="Arial" w:hAnsi="Arial" w:cs="Arial"/>
-          <w:sz w:val="20"/>
-        </w:rPr>
-        <w:t xml:space="preserve">facility.nrao_aerpd </w:t>
+        <w:t xml:space="preserve">The National Radio Astronomy Observatory (NRAO), Green Bank, WV, objects unless the Applicant's license is restricted to an Effective Radiated Power (ERP) of {{ facility.nrao_aerpd </w:t>
       </w:r>
       <w:r>
         <w:rPr>
@@ -1282,42 +1259,12 @@
         </w:rPr>
         <w:t xml:space="preserve">| round(2) </w:t>
       </w:r>
-      <w:bookmarkStart w:id="0" w:name="_GoBack"/>
-      <w:bookmarkEnd w:id="0"/>
-      <w:r>
-        <w:rPr>
-          <w:rFonts w:ascii="Arial" w:eastAsia="Arial" w:hAnsi="Arial" w:cs="Arial"/>
-          <w:sz w:val="20"/>
-        </w:rPr>
-        <w:t xml:space="preserve">}} Watts per {{ </w:t>
-      </w:r>
-      <w:r>
-        <w:rPr>
-          <w:rFonts w:ascii="Arial" w:eastAsia="Arial" w:hAnsi="Arial" w:cs="Arial"/>
-          <w:sz w:val="20"/>
-        </w:rPr>
-        <w:t xml:space="preserve">facility.bandwidth }} </w:t>
-      </w:r>
-      <w:r>
-        <w:rPr>
-          <w:rFonts w:ascii="Arial" w:eastAsia="Arial" w:hAnsi="Arial" w:cs="Arial"/>
-          <w:sz w:val="20"/>
-        </w:rPr>
-        <w:t xml:space="preserve">MHz unit bandwidth at Azimuth </w:t>
-      </w:r>
-      <w:r>
-        <w:rPr>
-          <w:rFonts w:ascii="Arial" w:eastAsia="Arial" w:hAnsi="Arial" w:cs="Arial"/>
-          <w:sz w:val="20"/>
-        </w:rPr>
-        <w:t xml:space="preserve">{{ facility.az_bearing }} </w:t>
-      </w:r>
-      <w:r>
-        <w:rPr>
-          <w:rFonts w:ascii="Arial" w:eastAsia="Arial" w:hAnsi="Arial" w:cs="Arial"/>
-          <w:sz w:val="20"/>
-        </w:rPr>
-        <w:t xml:space="preserve">degrees True. </w:t>
+      <w:r>
+        <w:rPr>
+          <w:rFonts w:ascii="Arial" w:eastAsia="Arial" w:hAnsi="Arial" w:cs="Arial"/>
+          <w:sz w:val="20"/>
+        </w:rPr>
+        <w:t xml:space="preserve">}} Watts per {{ facility.bandwidth }} MHz unit bandwidth at Azimuth {{ facility.az_bearing }} degrees True. </w:t>
       </w:r>
     </w:p>
     <w:p>
@@ -1432,14 +1379,7 @@
           <w:rFonts w:ascii="Arial" w:eastAsia="Arial" w:hAnsi="Arial" w:cs="Arial"/>
           <w:sz w:val="20"/>
         </w:rPr>
-        <w:t>, WV</w:t>
-      </w:r>
-      <w:r>
-        <w:rPr>
-          <w:rFonts w:ascii="Arial" w:eastAsia="Arial" w:hAnsi="Arial" w:cs="Arial"/>
-          <w:sz w:val="20"/>
-        </w:rPr>
-        <w:t xml:space="preserve"> </w:t>
+        <w:t xml:space="preserve">, WV </w:t>
       </w:r>
       <w:r>
         <w:rPr>
@@ -1543,23 +1483,7 @@
           <w:sz w:val="20"/>
           <w:szCs w:val="20"/>
         </w:rPr>
-        <w:t xml:space="preserve"> ==</w:t>
-      </w:r>
-      <w:r>
-        <w:rPr>
-          <w:rFonts w:ascii="Arial" w:eastAsia="Arial" w:hAnsi="Arial" w:cs="Arial"/>
-          <w:sz w:val="20"/>
-          <w:szCs w:val="20"/>
-        </w:rPr>
-        <w:t xml:space="preserve"> False</w:t>
-      </w:r>
-      <w:r>
-        <w:rPr>
-          <w:rFonts w:ascii="Arial" w:eastAsia="Arial" w:hAnsi="Arial" w:cs="Arial"/>
-          <w:sz w:val="20"/>
-          <w:szCs w:val="20"/>
-        </w:rPr>
-        <w:t xml:space="preserve"> %}</w:t>
+        <w:t xml:space="preserve"> == False %}</w:t>
       </w:r>
     </w:p>
     <w:p>
@@ -1706,25 +1630,7 @@
           <w:color w:val="FF0000"/>
           <w:sz w:val="20"/>
         </w:rPr>
-        <w:t>SGRS APPROVAL NEEDS TO BE FILLED OUT</w:t>
-      </w:r>
-      <w:r>
-        <w:rPr>
-          <w:rFonts w:ascii="Arial" w:eastAsia="Arial" w:hAnsi="Arial" w:cs="Arial"/>
-          <w:b/>
-          <w:color w:val="FF0000"/>
-          <w:sz w:val="20"/>
-        </w:rPr>
-        <w:t xml:space="preserve"> IN DATABASE</w:t>
-      </w:r>
-      <w:r>
-        <w:rPr>
-          <w:rFonts w:ascii="Arial" w:eastAsia="Arial" w:hAnsi="Arial" w:cs="Arial"/>
-          <w:b/>
-          <w:color w:val="FF0000"/>
-          <w:sz w:val="20"/>
-        </w:rPr>
-        <w:t>!</w:t>
+        <w:t>SGRS APPROVAL NEEDS TO BE FILLED OUT IN DATABASE!</w:t>
       </w:r>
     </w:p>
     <w:p>
@@ -2356,8 +2262,8 @@
     <w:tbl>
       <w:tblPr>
         <w:tblStyle w:val="TableGrid"/>
-        <w:tblW w:w="18091" w:type="dxa"/>
-        <w:tblInd w:w="-7" w:type="dxa"/>
+        <w:tblW w:w="5000" w:type="pct"/>
+        <w:tblInd w:w="0" w:type="dxa"/>
         <w:tblCellMar>
           <w:top w:w="53" w:type="dxa"/>
           <w:left w:w="36" w:type="dxa"/>
@@ -2366,19 +2272,19 @@
         <w:tblLook w:val="04A0" w:firstRow="1" w:lastRow="0" w:firstColumn="1" w:lastColumn="0" w:noHBand="0" w:noVBand="1"/>
       </w:tblPr>
       <w:tblGrid>
-        <w:gridCol w:w="1356"/>
-        <w:gridCol w:w="1623"/>
-        <w:gridCol w:w="2061"/>
-        <w:gridCol w:w="1673"/>
-        <w:gridCol w:w="2921"/>
-        <w:gridCol w:w="1382"/>
-        <w:gridCol w:w="1538"/>
-        <w:gridCol w:w="1199"/>
-        <w:gridCol w:w="1041"/>
-        <w:gridCol w:w="1536"/>
-        <w:gridCol w:w="1597"/>
-        <w:gridCol w:w="1760"/>
-        <w:gridCol w:w="2610"/>
+        <w:gridCol w:w="791"/>
+        <w:gridCol w:w="943"/>
+        <w:gridCol w:w="1193"/>
+        <w:gridCol w:w="971"/>
+        <w:gridCol w:w="1683"/>
+        <w:gridCol w:w="805"/>
+        <w:gridCol w:w="894"/>
+        <w:gridCol w:w="701"/>
+        <w:gridCol w:w="611"/>
+        <w:gridCol w:w="893"/>
+        <w:gridCol w:w="928"/>
+        <w:gridCol w:w="1021"/>
+        <w:gridCol w:w="1506"/>
       </w:tblGrid>
       <w:tr>
         <w:trPr>
@@ -2386,7 +2292,7 @@
         </w:trPr>
         <w:tc>
           <w:tcPr>
-            <w:tcW w:w="1220" w:type="dxa"/>
+            <w:tcW w:w="304" w:type="pct"/>
             <w:tcBorders>
               <w:top w:val="single" w:sz="8" w:space="0" w:color="000000"/>
               <w:left w:val="single" w:sz="8" w:space="0" w:color="000000"/>
@@ -2409,7 +2315,7 @@
         </w:tc>
         <w:tc>
           <w:tcPr>
-            <w:tcW w:w="1459" w:type="dxa"/>
+            <w:tcW w:w="364" w:type="pct"/>
             <w:tcBorders>
               <w:top w:val="single" w:sz="8" w:space="0" w:color="000000"/>
               <w:left w:val="single" w:sz="8" w:space="0" w:color="000000"/>
@@ -2431,7 +2337,7 @@
         </w:tc>
         <w:tc>
           <w:tcPr>
-            <w:tcW w:w="1851" w:type="dxa"/>
+            <w:tcW w:w="462" w:type="pct"/>
             <w:tcBorders>
               <w:top w:val="single" w:sz="8" w:space="0" w:color="000000"/>
               <w:left w:val="single" w:sz="8" w:space="0" w:color="000000"/>
@@ -2471,7 +2377,7 @@
         </w:tc>
         <w:tc>
           <w:tcPr>
-            <w:tcW w:w="1503" w:type="dxa"/>
+            <w:tcW w:w="375" w:type="pct"/>
             <w:tcBorders>
               <w:top w:val="single" w:sz="8" w:space="0" w:color="000000"/>
               <w:left w:val="single" w:sz="8" w:space="0" w:color="000000"/>
@@ -2509,7 +2415,7 @@
         </w:tc>
         <w:tc>
           <w:tcPr>
-            <w:tcW w:w="2621" w:type="dxa"/>
+            <w:tcW w:w="655" w:type="pct"/>
             <w:tcBorders>
               <w:top w:val="single" w:sz="8" w:space="0" w:color="000000"/>
               <w:left w:val="single" w:sz="8" w:space="0" w:color="000000"/>
@@ -2530,7 +2436,7 @@
         </w:tc>
         <w:tc>
           <w:tcPr>
-            <w:tcW w:w="1242" w:type="dxa"/>
+            <w:tcW w:w="310" w:type="pct"/>
             <w:tcBorders>
               <w:top w:val="single" w:sz="8" w:space="0" w:color="000000"/>
               <w:left w:val="single" w:sz="8" w:space="0" w:color="000000"/>
@@ -2560,7 +2466,7 @@
         </w:tc>
         <w:tc>
           <w:tcPr>
-            <w:tcW w:w="1382" w:type="dxa"/>
+            <w:tcW w:w="345" w:type="pct"/>
             <w:tcBorders>
               <w:top w:val="single" w:sz="8" w:space="0" w:color="000000"/>
               <w:left w:val="single" w:sz="8" w:space="0" w:color="000000"/>
@@ -2581,7 +2487,7 @@
         </w:tc>
         <w:tc>
           <w:tcPr>
-            <w:tcW w:w="1078" w:type="dxa"/>
+            <w:tcW w:w="269" w:type="pct"/>
             <w:tcBorders>
               <w:top w:val="single" w:sz="8" w:space="0" w:color="000000"/>
               <w:left w:val="single" w:sz="8" w:space="0" w:color="000000"/>
@@ -2603,7 +2509,7 @@
         </w:tc>
         <w:tc>
           <w:tcPr>
-            <w:tcW w:w="937" w:type="dxa"/>
+            <w:tcW w:w="233" w:type="pct"/>
             <w:tcBorders>
               <w:top w:val="single" w:sz="8" w:space="0" w:color="000000"/>
               <w:left w:val="single" w:sz="8" w:space="0" w:color="000000"/>
@@ -2624,7 +2530,7 @@
         </w:tc>
         <w:tc>
           <w:tcPr>
-            <w:tcW w:w="1380" w:type="dxa"/>
+            <w:tcW w:w="344" w:type="pct"/>
             <w:tcBorders>
               <w:top w:val="single" w:sz="8" w:space="0" w:color="000000"/>
               <w:left w:val="single" w:sz="8" w:space="0" w:color="000000"/>
@@ -2700,24 +2606,16 @@
                 </mc:Choice>
                 <mc:Fallback>
                   <w:pict>
-                    <v:group id="Group 12358" o:spid="_x0000_s1042" style="width:8.2pt;height:51.35pt;mso-position-horizontal-relative:char;mso-position-vertical-relative:line" coordsize="1040,6521" o:gfxdata="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">
-                      <v:rect id="Rectangle 282" o:spid="_x0000_s1043" style="position:absolute;left:-3645;top:1493;width:8673;height:1383;rotation:-5898239fd;visibility:visible;mso-wrap-style:square;v-text-anchor:top" o:gfxdata="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" filled="f" stroked="f">
+                    <v:group w14:anchorId="62849180" id="Group 12358" o:spid="_x0000_s1026" style="width:8.2pt;height:51.35pt;mso-position-horizontal-relative:char;mso-position-vertical-relative:line" coordsize="1040,6521" o:gfxdata="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">
+                      <v:rect id="Rectangle 282" o:spid="_x0000_s1027" style="position:absolute;left:-3645;top:1493;width:8673;height:1383;rotation:-5898239fd;visibility:visible;mso-wrap-style:square;v-text-anchor:top" o:gfxdata="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" filled="f" stroked="f">
                         <v:textbox inset="0,0,0,0">
                           <w:txbxContent>
                             <w:p>
-                              <w:proofErr w:type="spellStart"/>
                               <w:r>
                                 <w:rPr>
                                   <w:sz w:val="16"/>
                                 </w:rPr>
-                                <w:t>Freq</w:t>
-                              </w:r>
-                              <w:proofErr w:type="spellEnd"/>
-                              <w:r>
-                                <w:rPr>
-                                  <w:sz w:val="16"/>
-                                </w:rPr>
-                                <w:t xml:space="preserve"> Low (MHz)</w:t>
+                                <w:t>Freq Low (MHz)</w:t>
                               </w:r>
                             </w:p>
                           </w:txbxContent>
@@ -2733,7 +2631,7 @@
         </w:tc>
         <w:tc>
           <w:tcPr>
-            <w:tcW w:w="1435" w:type="dxa"/>
+            <w:tcW w:w="358" w:type="pct"/>
             <w:tcBorders>
               <w:top w:val="single" w:sz="8" w:space="0" w:color="000000"/>
               <w:left w:val="single" w:sz="8" w:space="0" w:color="000000"/>
@@ -2809,8 +2707,8 @@
                 </mc:Choice>
                 <mc:Fallback>
                   <w:pict>
-                    <v:group id="Group 12362" o:spid="_x0000_s1044" style="width:8.2pt;height:70.05pt;mso-position-horizontal-relative:char;mso-position-vertical-relative:line" coordsize="1040,8896" o:gfxdata="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">
-                      <v:rect id="Rectangle 283" o:spid="_x0000_s1045" style="position:absolute;left:-5224;top:2289;width:11831;height:1383;rotation:-5898239fd;visibility:visible;mso-wrap-style:square;v-text-anchor:top" o:gfxdata="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" filled="f" stroked="f">
+                    <v:group w14:anchorId="2162A182" id="Group 12362" o:spid="_x0000_s1028" style="width:8.2pt;height:70.05pt;mso-position-horizontal-relative:char;mso-position-vertical-relative:line" coordsize="1040,8896" o:gfxdata="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">
+                      <v:rect id="Rectangle 283" o:spid="_x0000_s1029" style="position:absolute;left:-5224;top:2289;width:11831;height:1383;rotation:-5898239fd;visibility:visible;mso-wrap-style:square;v-text-anchor:top" o:gfxdata="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" filled="f" stroked="f">
                         <v:textbox inset="0,0,0,0">
                           <w:txbxContent>
                             <w:p>
@@ -2834,7 +2732,7 @@
         </w:tc>
         <w:tc>
           <w:tcPr>
-            <w:tcW w:w="1581" w:type="dxa"/>
+            <w:tcW w:w="395" w:type="pct"/>
             <w:tcBorders>
               <w:top w:val="single" w:sz="8" w:space="0" w:color="000000"/>
               <w:left w:val="single" w:sz="8" w:space="0" w:color="000000"/>
@@ -2910,8 +2808,8 @@
                 </mc:Choice>
                 <mc:Fallback>
                   <w:pict>
-                    <v:group id="Group 12366" o:spid="_x0000_s1046" style="width:8.2pt;height:29.7pt;mso-position-horizontal-relative:char;mso-position-vertical-relative:line" coordsize="104003,377391" o:gfxdata="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">
-                      <v:rect id="Rectangle 284" o:spid="_x0000_s1047" style="position:absolute;left:-181802;top:57264;width:501930;height:138324;rotation:-5898239fd;visibility:visible;mso-wrap-style:square;v-text-anchor:top" o:gfxdata="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" filled="f" stroked="f">
+                    <v:group w14:anchorId="674C9845" id="Group 12366" o:spid="_x0000_s1030" style="width:8.2pt;height:29.7pt;mso-position-horizontal-relative:char;mso-position-vertical-relative:line" coordsize="104003,377391" o:gfxdata="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">
+                      <v:rect id="Rectangle 284" o:spid="_x0000_s1031" style="position:absolute;left:-181802;top:57264;width:501930;height:138324;rotation:-5898239fd;visibility:visible;mso-wrap-style:square;v-text-anchor:top" o:gfxdata="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" filled="f" stroked="f">
                         <v:textbox inset="0,0,0,0">
                           <w:txbxContent>
                             <w:p>
@@ -2935,7 +2833,7 @@
         </w:tc>
         <w:tc>
           <w:tcPr>
-            <w:tcW w:w="402" w:type="dxa"/>
+            <w:tcW w:w="585" w:type="pct"/>
             <w:tcBorders>
               <w:top w:val="single" w:sz="8" w:space="0" w:color="000000"/>
               <w:left w:val="single" w:sz="8" w:space="0" w:color="000000"/>
@@ -3011,8 +2909,8 @@
                 </mc:Choice>
                 <mc:Fallback>
                   <w:pict>
-                    <v:group id="Group 12370" o:spid="_x0000_s1048" style="width:10.15pt;height:60.5pt;mso-position-horizontal-relative:char;mso-position-vertical-relative:line" coordsize="1288,7686" o:gfxdata="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">
-                      <v:rect id="Rectangle 285" o:spid="_x0000_s1049" style="position:absolute;left:-4254;top:1718;width:10222;height:1713;rotation:-5898239fd;visibility:visible;mso-wrap-style:square;v-text-anchor:top" o:gfxdata="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" filled="f" stroked="f">
+                    <v:group w14:anchorId="76B7D42E" id="Group 12370" o:spid="_x0000_s1032" style="width:10.15pt;height:60.5pt;mso-position-horizontal-relative:char;mso-position-vertical-relative:line" coordsize="1288,7686" o:gfxdata="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">
+                      <v:rect id="Rectangle 285" o:spid="_x0000_s1033" style="position:absolute;left:-4254;top:1718;width:10222;height:1713;rotation:-5898239fd;visibility:visible;mso-wrap-style:square;v-text-anchor:top" o:gfxdata="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" filled="f" stroked="f">
                         <v:textbox inset="0,0,0,0">
                           <w:txbxContent>
                             <w:p>
@@ -3041,7 +2939,7 @@
         </w:trPr>
         <w:tc>
           <w:tcPr>
-            <w:tcW w:w="18091" w:type="dxa"/>
+            <w:tcW w:w="5000" w:type="pct"/>
             <w:gridSpan w:val="13"/>
             <w:tcBorders>
               <w:top w:val="single" w:sz="8" w:space="0" w:color="000000"/>
@@ -3064,7 +2962,18 @@
               <w:t>facility</w:t>
             </w:r>
             <w:r>
-              <w:t xml:space="preserve"> in case.facilities.all</w:t>
+              <w:t xml:space="preserve"> in case.facilities.</w:t>
+            </w:r>
+            <w:r>
+              <w:t>order_by(“</w:t>
+            </w:r>
+            <w:bookmarkStart w:id="0" w:name="_GoBack"/>
+            <w:bookmarkEnd w:id="0"/>
+            <w:r>
+              <w:t>nrqz_id”).</w:t>
+            </w:r>
+            <w:r>
+              <w:t>all</w:t>
             </w:r>
             <w:r>
               <w:t>()</w:t>
@@ -3081,7 +2990,7 @@
         </w:trPr>
         <w:tc>
           <w:tcPr>
-            <w:tcW w:w="1220" w:type="dxa"/>
+            <w:tcW w:w="304" w:type="pct"/>
             <w:tcBorders>
               <w:top w:val="single" w:sz="8" w:space="0" w:color="000000"/>
               <w:left w:val="single" w:sz="8" w:space="0" w:color="000000"/>
@@ -3097,7 +3006,7 @@
         </w:tc>
         <w:tc>
           <w:tcPr>
-            <w:tcW w:w="1459" w:type="dxa"/>
+            <w:tcW w:w="364" w:type="pct"/>
             <w:tcBorders>
               <w:top w:val="single" w:sz="8" w:space="0" w:color="000000"/>
               <w:left w:val="single" w:sz="8" w:space="0" w:color="000000"/>
@@ -3116,7 +3025,7 @@
         </w:tc>
         <w:tc>
           <w:tcPr>
-            <w:tcW w:w="1851" w:type="dxa"/>
+            <w:tcW w:w="462" w:type="pct"/>
             <w:tcBorders>
               <w:top w:val="single" w:sz="8" w:space="0" w:color="000000"/>
               <w:left w:val="single" w:sz="8" w:space="0" w:color="000000"/>
@@ -3136,7 +3045,7 @@
         </w:tc>
         <w:tc>
           <w:tcPr>
-            <w:tcW w:w="1503" w:type="dxa"/>
+            <w:tcW w:w="375" w:type="pct"/>
             <w:tcBorders>
               <w:top w:val="single" w:sz="8" w:space="0" w:color="000000"/>
               <w:left w:val="single" w:sz="8" w:space="0" w:color="000000"/>
@@ -3155,7 +3064,7 @@
         </w:tc>
         <w:tc>
           <w:tcPr>
-            <w:tcW w:w="2621" w:type="dxa"/>
+            <w:tcW w:w="655" w:type="pct"/>
             <w:tcBorders>
               <w:top w:val="single" w:sz="8" w:space="0" w:color="000000"/>
               <w:left w:val="single" w:sz="8" w:space="0" w:color="000000"/>
@@ -3171,7 +3080,7 @@
         </w:tc>
         <w:tc>
           <w:tcPr>
-            <w:tcW w:w="1242" w:type="dxa"/>
+            <w:tcW w:w="310" w:type="pct"/>
             <w:tcBorders>
               <w:top w:val="single" w:sz="8" w:space="0" w:color="000000"/>
               <w:left w:val="single" w:sz="8" w:space="0" w:color="000000"/>
@@ -3191,7 +3100,7 @@
         </w:tc>
         <w:tc>
           <w:tcPr>
-            <w:tcW w:w="1382" w:type="dxa"/>
+            <w:tcW w:w="345" w:type="pct"/>
             <w:tcBorders>
               <w:top w:val="single" w:sz="8" w:space="0" w:color="000000"/>
               <w:left w:val="single" w:sz="8" w:space="0" w:color="000000"/>
@@ -3211,7 +3120,7 @@
         </w:tc>
         <w:tc>
           <w:tcPr>
-            <w:tcW w:w="1078" w:type="dxa"/>
+            <w:tcW w:w="269" w:type="pct"/>
             <w:tcBorders>
               <w:top w:val="single" w:sz="8" w:space="0" w:color="000000"/>
               <w:left w:val="single" w:sz="8" w:space="0" w:color="000000"/>
@@ -3230,7 +3139,7 @@
         </w:tc>
         <w:tc>
           <w:tcPr>
-            <w:tcW w:w="937" w:type="dxa"/>
+            <w:tcW w:w="233" w:type="pct"/>
             <w:tcBorders>
               <w:top w:val="single" w:sz="8" w:space="0" w:color="000000"/>
               <w:left w:val="single" w:sz="8" w:space="0" w:color="000000"/>
@@ -3249,7 +3158,7 @@
         </w:tc>
         <w:tc>
           <w:tcPr>
-            <w:tcW w:w="1380" w:type="dxa"/>
+            <w:tcW w:w="344" w:type="pct"/>
             <w:tcBorders>
               <w:top w:val="single" w:sz="8" w:space="0" w:color="000000"/>
               <w:left w:val="single" w:sz="8" w:space="0" w:color="000000"/>
@@ -3269,7 +3178,7 @@
         </w:tc>
         <w:tc>
           <w:tcPr>
-            <w:tcW w:w="1435" w:type="dxa"/>
+            <w:tcW w:w="358" w:type="pct"/>
             <w:tcBorders>
               <w:top w:val="single" w:sz="8" w:space="0" w:color="000000"/>
               <w:left w:val="single" w:sz="8" w:space="0" w:color="000000"/>
@@ -3289,7 +3198,7 @@
         </w:tc>
         <w:tc>
           <w:tcPr>
-            <w:tcW w:w="1581" w:type="dxa"/>
+            <w:tcW w:w="395" w:type="pct"/>
             <w:tcBorders>
               <w:top w:val="single" w:sz="8" w:space="0" w:color="000000"/>
               <w:left w:val="single" w:sz="8" w:space="0" w:color="000000"/>
@@ -3308,7 +3217,7 @@
         </w:tc>
         <w:tc>
           <w:tcPr>
-            <w:tcW w:w="402" w:type="dxa"/>
+            <w:tcW w:w="585" w:type="pct"/>
             <w:tcBorders>
               <w:top w:val="single" w:sz="8" w:space="0" w:color="000000"/>
               <w:left w:val="single" w:sz="8" w:space="0" w:color="000000"/>
@@ -3333,7 +3242,7 @@
         </w:trPr>
         <w:tc>
           <w:tcPr>
-            <w:tcW w:w="18091" w:type="dxa"/>
+            <w:tcW w:w="5000" w:type="pct"/>
             <w:gridSpan w:val="13"/>
             <w:tcBorders>
               <w:top w:val="single" w:sz="8" w:space="0" w:color="000000"/>
@@ -3359,9 +3268,10 @@
       </w:pPr>
     </w:p>
     <w:sectPr>
-      <w:pgSz w:w="12240" w:h="15840"/>
-      <w:pgMar w:top="1440" w:right="2027" w:bottom="1440" w:left="1048" w:header="720" w:footer="720" w:gutter="0"/>
+      <w:pgSz w:w="15840" w:h="12240" w:orient="landscape"/>
+      <w:pgMar w:top="1048" w:right="1440" w:bottom="2027" w:left="1440" w:header="720" w:footer="720" w:gutter="0"/>
       <w:cols w:space="720"/>
+      <w:docGrid w:linePitch="299"/>
     </w:sectPr>
   </w:body>
 </w:document>
@@ -4838,6 +4748,7 @@
   <w:style w:type="character" w:default="1" w:styleId="DefaultParagraphFont">
     <w:name w:val="Default Paragraph Font"/>
     <w:uiPriority w:val="1"/>
+    <w:semiHidden/>
     <w:unhideWhenUsed/>
   </w:style>
   <w:style w:type="table" w:default="1" w:styleId="TableNormal">
@@ -5217,7 +5128,7 @@
 </file>
 
 <file path=customXml/itemProps1.xml><?xml version="1.0" encoding="utf-8"?>
-<ds:datastoreItem xmlns:ds="http://schemas.openxmlformats.org/officeDocument/2006/customXml" ds:itemID="{186FB6D6-C3FC-4234-B041-0E7821C497C4}">
+<ds:datastoreItem xmlns:ds="http://schemas.openxmlformats.org/officeDocument/2006/customXml" ds:itemID="{8C6440B4-4FD6-4C26-9704-28235D1CD704}">
   <ds:schemaRefs>
     <ds:schemaRef ds:uri="http://schemas.openxmlformats.org/officeDocument/2006/bibliography"/>
   </ds:schemaRefs>

</xml_diff>